<commit_message>
Text value row widget
includes the framed value as an element
</commit_message>
<xml_diff>
--- a/Documentation/Attribute Menu.docx
+++ b/Documentation/Attribute Menu.docx
@@ -1858,14 +1858,571 @@
     </w:p>
     <w:p>
       <w:pPr>
-        <w:pStyle w:val="ListBullet"/>
-        <w:numPr>
-          <w:ilvl w:val="0"/>
-          <w:numId w:val="0"/>
-        </w:numPr>
-        <w:ind w:left="360" w:hanging="360"/>
-      </w:pPr>
-    </w:p>
+        <w:pStyle w:val="Heading1"/>
+      </w:pPr>
+      <w:r>
+        <w:t>Text Value Row</w:t>
+      </w:r>
+    </w:p>
+    <w:p/>
+    <w:p>
+      <w:r>
+        <w:t xml:space="preserve">New Widget </w:t>
+      </w:r>
+      <w:proofErr w:type="spellStart"/>
+      <w:r>
+        <w:t>WBP_TextValueRow</w:t>
+      </w:r>
+      <w:proofErr w:type="spellEnd"/>
+    </w:p>
+    <w:p>
+      <w:r>
+        <w:t xml:space="preserve">Add </w:t>
+      </w:r>
+      <w:proofErr w:type="spellStart"/>
+      <w:r>
+        <w:t>Sizebox</w:t>
+      </w:r>
+      <w:proofErr w:type="spellEnd"/>
+      <w:r>
+        <w:t>, override W and H, as before with the frame</w:t>
+      </w:r>
+    </w:p>
+    <w:p>
+      <w:r>
+        <w:rPr>
+          <w:noProof/>
+        </w:rPr>
+        <w:drawing>
+          <wp:inline distT="0" distB="0" distL="0" distR="0" wp14:anchorId="6032A0E6" wp14:editId="34C99A5C">
+            <wp:extent cx="5731510" cy="2773045"/>
+            <wp:effectExtent l="0" t="0" r="2540" b="8255"/>
+            <wp:docPr id="2" name="Picture 2" descr="A screenshot of a computer&#10;&#10;Description automatically generated"/>
+            <wp:cNvGraphicFramePr>
+              <a:graphicFrameLocks xmlns:a="http://schemas.openxmlformats.org/drawingml/2006/main" noChangeAspect="1"/>
+            </wp:cNvGraphicFramePr>
+            <a:graphic xmlns:a="http://schemas.openxmlformats.org/drawingml/2006/main">
+              <a:graphicData uri="http://schemas.openxmlformats.org/drawingml/2006/picture">
+                <pic:pic xmlns:pic="http://schemas.openxmlformats.org/drawingml/2006/picture">
+                  <pic:nvPicPr>
+                    <pic:cNvPr id="2" name="Picture 2" descr="A screenshot of a computer&#10;&#10;Description automatically generated"/>
+                    <pic:cNvPicPr/>
+                  </pic:nvPicPr>
+                  <pic:blipFill>
+                    <a:blip r:embed="rId20"/>
+                    <a:stretch>
+                      <a:fillRect/>
+                    </a:stretch>
+                  </pic:blipFill>
+                  <pic:spPr>
+                    <a:xfrm>
+                      <a:off x="0" y="0"/>
+                      <a:ext cx="5731510" cy="2773045"/>
+                    </a:xfrm>
+                    <a:prstGeom prst="rect">
+                      <a:avLst/>
+                    </a:prstGeom>
+                  </pic:spPr>
+                </pic:pic>
+              </a:graphicData>
+            </a:graphic>
+          </wp:inline>
+        </w:drawing>
+      </w:r>
+    </w:p>
+    <w:p>
+      <w:r>
+        <w:rPr>
+          <w:noProof/>
+        </w:rPr>
+        <w:lastRenderedPageBreak/>
+        <w:drawing>
+          <wp:inline distT="0" distB="0" distL="0" distR="0" wp14:anchorId="2406F4DC" wp14:editId="6CA1EB21">
+            <wp:extent cx="5731510" cy="3986530"/>
+            <wp:effectExtent l="0" t="0" r="2540" b="0"/>
+            <wp:docPr id="6" name="Picture 6" descr="A screenshot of a computer&#10;&#10;Description automatically generated"/>
+            <wp:cNvGraphicFramePr>
+              <a:graphicFrameLocks xmlns:a="http://schemas.openxmlformats.org/drawingml/2006/main" noChangeAspect="1"/>
+            </wp:cNvGraphicFramePr>
+            <a:graphic xmlns:a="http://schemas.openxmlformats.org/drawingml/2006/main">
+              <a:graphicData uri="http://schemas.openxmlformats.org/drawingml/2006/picture">
+                <pic:pic xmlns:pic="http://schemas.openxmlformats.org/drawingml/2006/picture">
+                  <pic:nvPicPr>
+                    <pic:cNvPr id="6" name="Picture 6" descr="A screenshot of a computer&#10;&#10;Description automatically generated"/>
+                    <pic:cNvPicPr/>
+                  </pic:nvPicPr>
+                  <pic:blipFill>
+                    <a:blip r:embed="rId21"/>
+                    <a:stretch>
+                      <a:fillRect/>
+                    </a:stretch>
+                  </pic:blipFill>
+                  <pic:spPr>
+                    <a:xfrm>
+                      <a:off x="0" y="0"/>
+                      <a:ext cx="5731510" cy="3986530"/>
+                    </a:xfrm>
+                    <a:prstGeom prst="rect">
+                      <a:avLst/>
+                    </a:prstGeom>
+                  </pic:spPr>
+                </pic:pic>
+              </a:graphicData>
+            </a:graphic>
+          </wp:inline>
+        </w:drawing>
+      </w:r>
+    </w:p>
+    <w:p/>
+    <w:p>
+      <w:proofErr w:type="gramStart"/>
+      <w:r>
+        <w:t>We’ll</w:t>
+      </w:r>
+      <w:proofErr w:type="gramEnd"/>
+      <w:r>
+        <w:t xml:space="preserve"> add elements left to right; first text, then the framed value widget</w:t>
+      </w:r>
+    </w:p>
+    <w:p>
+      <w:r>
+        <w:t>Add Horizontal Box and text to that box, horizonal align left, centre vertical</w:t>
+      </w:r>
+    </w:p>
+    <w:p>
+      <w:r>
+        <w:rPr>
+          <w:noProof/>
+        </w:rPr>
+        <w:drawing>
+          <wp:inline distT="0" distB="0" distL="0" distR="0" wp14:anchorId="5CF7A674" wp14:editId="3A463E09">
+            <wp:extent cx="5731510" cy="2928620"/>
+            <wp:effectExtent l="0" t="0" r="2540" b="5080"/>
+            <wp:docPr id="7" name="Picture 7" descr="A screen shot of a computer&#10;&#10;Description automatically generated"/>
+            <wp:cNvGraphicFramePr>
+              <a:graphicFrameLocks xmlns:a="http://schemas.openxmlformats.org/drawingml/2006/main" noChangeAspect="1"/>
+            </wp:cNvGraphicFramePr>
+            <a:graphic xmlns:a="http://schemas.openxmlformats.org/drawingml/2006/main">
+              <a:graphicData uri="http://schemas.openxmlformats.org/drawingml/2006/picture">
+                <pic:pic xmlns:pic="http://schemas.openxmlformats.org/drawingml/2006/picture">
+                  <pic:nvPicPr>
+                    <pic:cNvPr id="7" name="Picture 7" descr="A screen shot of a computer&#10;&#10;Description automatically generated"/>
+                    <pic:cNvPicPr/>
+                  </pic:nvPicPr>
+                  <pic:blipFill>
+                    <a:blip r:embed="rId22"/>
+                    <a:stretch>
+                      <a:fillRect/>
+                    </a:stretch>
+                  </pic:blipFill>
+                  <pic:spPr>
+                    <a:xfrm>
+                      <a:off x="0" y="0"/>
+                      <a:ext cx="5731510" cy="2928620"/>
+                    </a:xfrm>
+                    <a:prstGeom prst="rect">
+                      <a:avLst/>
+                    </a:prstGeom>
+                  </pic:spPr>
+                </pic:pic>
+              </a:graphicData>
+            </a:graphic>
+          </wp:inline>
+        </w:drawing>
+      </w:r>
+    </w:p>
+    <w:p>
+      <w:r>
+        <w:t xml:space="preserve">Set default text, font, </w:t>
+      </w:r>
+      <w:proofErr w:type="spellStart"/>
+      <w:r>
+        <w:t>fontsize</w:t>
+      </w:r>
+      <w:proofErr w:type="spellEnd"/>
+      <w:r>
+        <w:t xml:space="preserve"> outline and </w:t>
+      </w:r>
+      <w:proofErr w:type="spellStart"/>
+      <w:r>
+        <w:t>fontspacing</w:t>
+      </w:r>
+      <w:proofErr w:type="spellEnd"/>
+      <w:r>
+        <w:t xml:space="preserve"> to taste</w:t>
+      </w:r>
+    </w:p>
+    <w:p>
+      <w:r>
+        <w:rPr>
+          <w:noProof/>
+        </w:rPr>
+        <w:lastRenderedPageBreak/>
+        <w:drawing>
+          <wp:inline distT="0" distB="0" distL="0" distR="0" wp14:anchorId="00BFBB2E" wp14:editId="7AB09E86">
+            <wp:extent cx="5731510" cy="2749550"/>
+            <wp:effectExtent l="0" t="0" r="2540" b="0"/>
+            <wp:docPr id="20" name="Picture 20" descr="A screenshot of a computer&#10;&#10;Description automatically generated"/>
+            <wp:cNvGraphicFramePr>
+              <a:graphicFrameLocks xmlns:a="http://schemas.openxmlformats.org/drawingml/2006/main" noChangeAspect="1"/>
+            </wp:cNvGraphicFramePr>
+            <a:graphic xmlns:a="http://schemas.openxmlformats.org/drawingml/2006/main">
+              <a:graphicData uri="http://schemas.openxmlformats.org/drawingml/2006/picture">
+                <pic:pic xmlns:pic="http://schemas.openxmlformats.org/drawingml/2006/picture">
+                  <pic:nvPicPr>
+                    <pic:cNvPr id="20" name="Picture 20" descr="A screenshot of a computer&#10;&#10;Description automatically generated"/>
+                    <pic:cNvPicPr/>
+                  </pic:nvPicPr>
+                  <pic:blipFill>
+                    <a:blip r:embed="rId23"/>
+                    <a:stretch>
+                      <a:fillRect/>
+                    </a:stretch>
+                  </pic:blipFill>
+                  <pic:spPr>
+                    <a:xfrm>
+                      <a:off x="0" y="0"/>
+                      <a:ext cx="5731510" cy="2749550"/>
+                    </a:xfrm>
+                    <a:prstGeom prst="rect">
+                      <a:avLst/>
+                    </a:prstGeom>
+                  </pic:spPr>
+                </pic:pic>
+              </a:graphicData>
+            </a:graphic>
+          </wp:inline>
+        </w:drawing>
+      </w:r>
+    </w:p>
+    <w:p/>
+    <w:p>
+      <w:r>
+        <w:t xml:space="preserve">Add </w:t>
+      </w:r>
+      <w:proofErr w:type="spellStart"/>
+      <w:r>
+        <w:t>FramedValue</w:t>
+      </w:r>
+      <w:proofErr w:type="spellEnd"/>
+      <w:r>
+        <w:t xml:space="preserve"> Widget, set to fill, right, </w:t>
+      </w:r>
+      <w:proofErr w:type="spellStart"/>
+      <w:r>
+        <w:t>center</w:t>
+      </w:r>
+      <w:proofErr w:type="spellEnd"/>
+    </w:p>
+    <w:p>
+      <w:r>
+        <w:rPr>
+          <w:noProof/>
+        </w:rPr>
+        <w:drawing>
+          <wp:inline distT="0" distB="0" distL="0" distR="0" wp14:anchorId="3A86E0D9" wp14:editId="5FF1D4F8">
+            <wp:extent cx="5731510" cy="2522855"/>
+            <wp:effectExtent l="0" t="0" r="2540" b="0"/>
+            <wp:docPr id="21" name="Picture 21" descr="A screenshot of a computer&#10;&#10;Description automatically generated"/>
+            <wp:cNvGraphicFramePr>
+              <a:graphicFrameLocks xmlns:a="http://schemas.openxmlformats.org/drawingml/2006/main" noChangeAspect="1"/>
+            </wp:cNvGraphicFramePr>
+            <a:graphic xmlns:a="http://schemas.openxmlformats.org/drawingml/2006/main">
+              <a:graphicData uri="http://schemas.openxmlformats.org/drawingml/2006/picture">
+                <pic:pic xmlns:pic="http://schemas.openxmlformats.org/drawingml/2006/picture">
+                  <pic:nvPicPr>
+                    <pic:cNvPr id="21" name="Picture 21" descr="A screenshot of a computer&#10;&#10;Description automatically generated"/>
+                    <pic:cNvPicPr/>
+                  </pic:nvPicPr>
+                  <pic:blipFill>
+                    <a:blip r:embed="rId24"/>
+                    <a:stretch>
+                      <a:fillRect/>
+                    </a:stretch>
+                  </pic:blipFill>
+                  <pic:spPr>
+                    <a:xfrm>
+                      <a:off x="0" y="0"/>
+                      <a:ext cx="5731510" cy="2522855"/>
+                    </a:xfrm>
+                    <a:prstGeom prst="rect">
+                      <a:avLst/>
+                    </a:prstGeom>
+                  </pic:spPr>
+                </pic:pic>
+              </a:graphicData>
+            </a:graphic>
+          </wp:inline>
+        </w:drawing>
+      </w:r>
+    </w:p>
+    <w:p>
+      <w:r>
+        <w:t>Add a spacer after it to modify the size a little</w:t>
+      </w:r>
+    </w:p>
+    <w:p>
+      <w:r>
+        <w:rPr>
+          <w:noProof/>
+        </w:rPr>
+        <w:drawing>
+          <wp:inline distT="0" distB="0" distL="0" distR="0" wp14:anchorId="3F48624E" wp14:editId="20399CAF">
+            <wp:extent cx="5731510" cy="2321560"/>
+            <wp:effectExtent l="0" t="0" r="2540" b="2540"/>
+            <wp:docPr id="22" name="Picture 22" descr="A screenshot of a computer&#10;&#10;Description automatically generated"/>
+            <wp:cNvGraphicFramePr>
+              <a:graphicFrameLocks xmlns:a="http://schemas.openxmlformats.org/drawingml/2006/main" noChangeAspect="1"/>
+            </wp:cNvGraphicFramePr>
+            <a:graphic xmlns:a="http://schemas.openxmlformats.org/drawingml/2006/main">
+              <a:graphicData uri="http://schemas.openxmlformats.org/drawingml/2006/picture">
+                <pic:pic xmlns:pic="http://schemas.openxmlformats.org/drawingml/2006/picture">
+                  <pic:nvPicPr>
+                    <pic:cNvPr id="22" name="Picture 22" descr="A screenshot of a computer&#10;&#10;Description automatically generated"/>
+                    <pic:cNvPicPr/>
+                  </pic:nvPicPr>
+                  <pic:blipFill>
+                    <a:blip r:embed="rId25"/>
+                    <a:stretch>
+                      <a:fillRect/>
+                    </a:stretch>
+                  </pic:blipFill>
+                  <pic:spPr>
+                    <a:xfrm>
+                      <a:off x="0" y="0"/>
+                      <a:ext cx="5731510" cy="2321560"/>
+                    </a:xfrm>
+                    <a:prstGeom prst="rect">
+                      <a:avLst/>
+                    </a:prstGeom>
+                  </pic:spPr>
+                </pic:pic>
+              </a:graphicData>
+            </a:graphic>
+          </wp:inline>
+        </w:drawing>
+      </w:r>
+    </w:p>
+    <w:p/>
+    <w:p/>
+    <w:p>
+      <w:r>
+        <w:t>Test with longest attribute names (intelligence, critical hit resistance)</w:t>
+      </w:r>
+    </w:p>
+    <w:p/>
+    <w:p>
+      <w:r>
+        <w:rPr>
+          <w:noProof/>
+        </w:rPr>
+        <w:drawing>
+          <wp:inline distT="0" distB="0" distL="0" distR="0" wp14:anchorId="7F4A8A08" wp14:editId="107D1439">
+            <wp:extent cx="5731510" cy="2817495"/>
+            <wp:effectExtent l="0" t="0" r="2540" b="1905"/>
+            <wp:docPr id="23" name="Picture 23" descr="A screen shot of a computer&#10;&#10;Description automatically generated"/>
+            <wp:cNvGraphicFramePr>
+              <a:graphicFrameLocks xmlns:a="http://schemas.openxmlformats.org/drawingml/2006/main" noChangeAspect="1"/>
+            </wp:cNvGraphicFramePr>
+            <a:graphic xmlns:a="http://schemas.openxmlformats.org/drawingml/2006/main">
+              <a:graphicData uri="http://schemas.openxmlformats.org/drawingml/2006/picture">
+                <pic:pic xmlns:pic="http://schemas.openxmlformats.org/drawingml/2006/picture">
+                  <pic:nvPicPr>
+                    <pic:cNvPr id="23" name="Picture 23" descr="A screen shot of a computer&#10;&#10;Description automatically generated"/>
+                    <pic:cNvPicPr/>
+                  </pic:nvPicPr>
+                  <pic:blipFill>
+                    <a:blip r:embed="rId26"/>
+                    <a:stretch>
+                      <a:fillRect/>
+                    </a:stretch>
+                  </pic:blipFill>
+                  <pic:spPr>
+                    <a:xfrm>
+                      <a:off x="0" y="0"/>
+                      <a:ext cx="5731510" cy="2817495"/>
+                    </a:xfrm>
+                    <a:prstGeom prst="rect">
+                      <a:avLst/>
+                    </a:prstGeom>
+                  </pic:spPr>
+                </pic:pic>
+              </a:graphicData>
+            </a:graphic>
+          </wp:inline>
+        </w:drawing>
+      </w:r>
+    </w:p>
+    <w:p/>
+    <w:p>
+      <w:r>
+        <w:t>Too long! Make the size box bigger!</w:t>
+      </w:r>
+    </w:p>
+    <w:p/>
+    <w:p>
+      <w:r>
+        <w:rPr>
+          <w:noProof/>
+        </w:rPr>
+        <w:drawing>
+          <wp:inline distT="0" distB="0" distL="0" distR="0" wp14:anchorId="0C271B5B" wp14:editId="6157F089">
+            <wp:extent cx="5731510" cy="2050415"/>
+            <wp:effectExtent l="0" t="0" r="2540" b="6985"/>
+            <wp:docPr id="24" name="Picture 24" descr="A screen shot of a computer&#10;&#10;Description automatically generated"/>
+            <wp:cNvGraphicFramePr>
+              <a:graphicFrameLocks xmlns:a="http://schemas.openxmlformats.org/drawingml/2006/main" noChangeAspect="1"/>
+            </wp:cNvGraphicFramePr>
+            <a:graphic xmlns:a="http://schemas.openxmlformats.org/drawingml/2006/main">
+              <a:graphicData uri="http://schemas.openxmlformats.org/drawingml/2006/picture">
+                <pic:pic xmlns:pic="http://schemas.openxmlformats.org/drawingml/2006/picture">
+                  <pic:nvPicPr>
+                    <pic:cNvPr id="24" name="Picture 24" descr="A screen shot of a computer&#10;&#10;Description automatically generated"/>
+                    <pic:cNvPicPr/>
+                  </pic:nvPicPr>
+                  <pic:blipFill>
+                    <a:blip r:embed="rId27"/>
+                    <a:stretch>
+                      <a:fillRect/>
+                    </a:stretch>
+                  </pic:blipFill>
+                  <pic:spPr>
+                    <a:xfrm>
+                      <a:off x="0" y="0"/>
+                      <a:ext cx="5731510" cy="2050415"/>
+                    </a:xfrm>
+                    <a:prstGeom prst="rect">
+                      <a:avLst/>
+                    </a:prstGeom>
+                  </pic:spPr>
+                </pic:pic>
+              </a:graphicData>
+            </a:graphic>
+          </wp:inline>
+        </w:drawing>
+      </w:r>
+    </w:p>
+    <w:p>
+      <w:r>
+        <w:t>Better</w:t>
+      </w:r>
+      <w:r>
+        <w:t>!</w:t>
+      </w:r>
+    </w:p>
+    <w:p>
+      <w:r>
+        <w:t xml:space="preserve">The spacer works well, but remember we will also need to add a button in a child class </w:t>
+      </w:r>
+    </w:p>
+    <w:p>
+      <w:r>
+        <w:t>For this we can add a Named Slot</w:t>
+      </w:r>
+    </w:p>
+    <w:p>
+      <w:r>
+        <w:rPr>
+          <w:noProof/>
+        </w:rPr>
+        <w:lastRenderedPageBreak/>
+        <w:drawing>
+          <wp:inline distT="0" distB="0" distL="0" distR="0" wp14:anchorId="509DAFF6" wp14:editId="3427CFB4">
+            <wp:extent cx="5731510" cy="2119630"/>
+            <wp:effectExtent l="0" t="0" r="2540" b="0"/>
+            <wp:docPr id="25" name="Picture 25" descr="A screenshot of a computer&#10;&#10;Description automatically generated"/>
+            <wp:cNvGraphicFramePr>
+              <a:graphicFrameLocks xmlns:a="http://schemas.openxmlformats.org/drawingml/2006/main" noChangeAspect="1"/>
+            </wp:cNvGraphicFramePr>
+            <a:graphic xmlns:a="http://schemas.openxmlformats.org/drawingml/2006/main">
+              <a:graphicData uri="http://schemas.openxmlformats.org/drawingml/2006/picture">
+                <pic:pic xmlns:pic="http://schemas.openxmlformats.org/drawingml/2006/picture">
+                  <pic:nvPicPr>
+                    <pic:cNvPr id="25" name="Picture 25" descr="A screenshot of a computer&#10;&#10;Description automatically generated"/>
+                    <pic:cNvPicPr/>
+                  </pic:nvPicPr>
+                  <pic:blipFill>
+                    <a:blip r:embed="rId28"/>
+                    <a:stretch>
+                      <a:fillRect/>
+                    </a:stretch>
+                  </pic:blipFill>
+                  <pic:spPr>
+                    <a:xfrm>
+                      <a:off x="0" y="0"/>
+                      <a:ext cx="5731510" cy="2119630"/>
+                    </a:xfrm>
+                    <a:prstGeom prst="rect">
+                      <a:avLst/>
+                    </a:prstGeom>
+                  </pic:spPr>
+                </pic:pic>
+              </a:graphicData>
+            </a:graphic>
+          </wp:inline>
+        </w:drawing>
+      </w:r>
+    </w:p>
+    <w:p/>
+    <w:p>
+      <w:r>
+        <w:t>Slot will allow children to have more widgets on the named slot</w:t>
+      </w:r>
+    </w:p>
+    <w:p>
+      <w:r>
+        <w:t>Tinker a little for overall taste:</w:t>
+      </w:r>
+    </w:p>
+    <w:p>
+      <w:r>
+        <w:rPr>
+          <w:noProof/>
+        </w:rPr>
+        <w:drawing>
+          <wp:inline distT="0" distB="0" distL="0" distR="0" wp14:anchorId="2D75B2EC" wp14:editId="76B24C7D">
+            <wp:extent cx="5731510" cy="1979295"/>
+            <wp:effectExtent l="0" t="0" r="2540" b="1905"/>
+            <wp:docPr id="27" name="Picture 27" descr="A screenshot of a computer&#10;&#10;Description automatically generated"/>
+            <wp:cNvGraphicFramePr>
+              <a:graphicFrameLocks xmlns:a="http://schemas.openxmlformats.org/drawingml/2006/main" noChangeAspect="1"/>
+            </wp:cNvGraphicFramePr>
+            <a:graphic xmlns:a="http://schemas.openxmlformats.org/drawingml/2006/main">
+              <a:graphicData uri="http://schemas.openxmlformats.org/drawingml/2006/picture">
+                <pic:pic xmlns:pic="http://schemas.openxmlformats.org/drawingml/2006/picture">
+                  <pic:nvPicPr>
+                    <pic:cNvPr id="27" name="Picture 27" descr="A screenshot of a computer&#10;&#10;Description automatically generated"/>
+                    <pic:cNvPicPr/>
+                  </pic:nvPicPr>
+                  <pic:blipFill>
+                    <a:blip r:embed="rId29"/>
+                    <a:stretch>
+                      <a:fillRect/>
+                    </a:stretch>
+                  </pic:blipFill>
+                  <pic:spPr>
+                    <a:xfrm>
+                      <a:off x="0" y="0"/>
+                      <a:ext cx="5731510" cy="1979295"/>
+                    </a:xfrm>
+                    <a:prstGeom prst="rect">
+                      <a:avLst/>
+                    </a:prstGeom>
+                  </pic:spPr>
+                </pic:pic>
+              </a:graphicData>
+            </a:graphic>
+          </wp:inline>
+        </w:drawing>
+      </w:r>
+    </w:p>
+    <w:p/>
+    <w:p/>
+    <w:p/>
+    <w:p/>
+    <w:p/>
+    <w:p/>
+    <w:p/>
     <w:sectPr>
       <w:pgSz w:w="11906" w:h="16838"/>
       <w:pgMar w:top="1440" w:right="1440" w:bottom="1440" w:left="1440" w:header="708" w:footer="708" w:gutter="0"/>

</xml_diff>

<commit_message>
Layout of attribute menu
added widgets, padding, spacers etc ready to take data
todo: add vital attributes, add functionality, add setup fn for secondary attribute widgets
</commit_message>
<xml_diff>
--- a/Documentation/Attribute Menu.docx
+++ b/Documentation/Attribute Menu.docx
@@ -83,7 +83,15 @@
         <w:pStyle w:val="ListBullet"/>
       </w:pPr>
       <w:r>
-        <w:t>Values are show with own frame so there’s a widget we can reuse</w:t>
+        <w:t xml:space="preserve">Values are show with own frame so </w:t>
+      </w:r>
+      <w:proofErr w:type="gramStart"/>
+      <w:r>
+        <w:t>there’s</w:t>
+      </w:r>
+      <w:proofErr w:type="gramEnd"/>
+      <w:r>
+        <w:t xml:space="preserve"> a widget we can reuse</w:t>
       </w:r>
     </w:p>
     <w:p>
@@ -318,7 +326,15 @@
         <w:pStyle w:val="ListBullet"/>
       </w:pPr>
       <w:r>
-        <w:t>Row widget contains text box and also framed value widget</w:t>
+        <w:t xml:space="preserve">Row widget contains text box </w:t>
+      </w:r>
+      <w:proofErr w:type="gramStart"/>
+      <w:r>
+        <w:t>and also</w:t>
+      </w:r>
+      <w:proofErr w:type="gramEnd"/>
+      <w:r>
+        <w:t xml:space="preserve"> framed value widget</w:t>
       </w:r>
     </w:p>
     <w:p>
@@ -1458,7 +1474,15 @@
         <w:ind w:left="360" w:hanging="360"/>
       </w:pPr>
       <w:r>
-        <w:t>Change Draw As from Image to Border and choose margin size</w:t>
+        <w:t xml:space="preserve">Change Draw </w:t>
+      </w:r>
+      <w:proofErr w:type="gramStart"/>
+      <w:r>
+        <w:t>As</w:t>
+      </w:r>
+      <w:proofErr w:type="gramEnd"/>
+      <w:r>
+        <w:t xml:space="preserve"> from Image to Border and choose margin size</w:t>
       </w:r>
       <w:r>
         <w:t xml:space="preserve"> – I went with 0.5 for all.</w:t>
@@ -1558,30 +1582,46 @@
         <w:ind w:left="360" w:hanging="360"/>
       </w:pPr>
       <w:r>
-        <w:t>For now I won’t parameterise the border, we can always change that later if we want!</w:t>
-      </w:r>
-    </w:p>
-    <w:p>
-      <w:pPr>
-        <w:pStyle w:val="ListBullet"/>
-        <w:numPr>
-          <w:ilvl w:val="0"/>
-          <w:numId w:val="0"/>
-        </w:numPr>
-        <w:ind w:left="360" w:hanging="360"/>
-      </w:pPr>
-    </w:p>
-    <w:p>
-      <w:pPr>
-        <w:pStyle w:val="ListBullet"/>
-        <w:numPr>
-          <w:ilvl w:val="0"/>
-          <w:numId w:val="0"/>
-        </w:numPr>
-        <w:ind w:left="360" w:hanging="360"/>
-      </w:pPr>
-      <w:r>
-        <w:t>Add Text block. Will set default as a 2 digit number for convenience</w:t>
+        <w:t xml:space="preserve">For </w:t>
+      </w:r>
+      <w:proofErr w:type="gramStart"/>
+      <w:r>
+        <w:t>now</w:t>
+      </w:r>
+      <w:proofErr w:type="gramEnd"/>
+      <w:r>
+        <w:t xml:space="preserve"> I won’t parameterise the border, we can always change that later if we want!</w:t>
+      </w:r>
+    </w:p>
+    <w:p>
+      <w:pPr>
+        <w:pStyle w:val="ListBullet"/>
+        <w:numPr>
+          <w:ilvl w:val="0"/>
+          <w:numId w:val="0"/>
+        </w:numPr>
+        <w:ind w:left="360" w:hanging="360"/>
+      </w:pPr>
+    </w:p>
+    <w:p>
+      <w:pPr>
+        <w:pStyle w:val="ListBullet"/>
+        <w:numPr>
+          <w:ilvl w:val="0"/>
+          <w:numId w:val="0"/>
+        </w:numPr>
+        <w:ind w:left="360" w:hanging="360"/>
+      </w:pPr>
+      <w:r>
+        <w:t xml:space="preserve">Add Text block. Will set default as a </w:t>
+      </w:r>
+      <w:proofErr w:type="gramStart"/>
+      <w:r>
+        <w:t>2 digit</w:t>
+      </w:r>
+      <w:proofErr w:type="gramEnd"/>
+      <w:r>
+        <w:t xml:space="preserve"> number for convenience</w:t>
       </w:r>
     </w:p>
     <w:p>
@@ -1935,8 +1975,13 @@
     </w:p>
     <w:p/>
     <w:p>
-      <w:r>
-        <w:t>We’ll add elements left to right; first text, then the framed value widget</w:t>
+      <w:proofErr w:type="gramStart"/>
+      <w:r>
+        <w:t>We’ll</w:t>
+      </w:r>
+      <w:proofErr w:type="gramEnd"/>
+      <w:r>
+        <w:t xml:space="preserve"> add elements left to right; first text, then the framed value widget</w:t>
       </w:r>
     </w:p>
     <w:p>
@@ -2443,7 +2488,15 @@
     </w:p>
     <w:p>
       <w:r>
-        <w:t>For now, let’s add the button. Start with an overlay and an image for the button border/background</w:t>
+        <w:t xml:space="preserve">For now, </w:t>
+      </w:r>
+      <w:proofErr w:type="gramStart"/>
+      <w:r>
+        <w:t>let’s</w:t>
+      </w:r>
+      <w:proofErr w:type="gramEnd"/>
+      <w:r>
+        <w:t xml:space="preserve"> add the button. Start with an overlay and an image for the button border/background</w:t>
       </w:r>
     </w:p>
     <w:p>
@@ -2604,12 +2657,28 @@
     <w:p/>
     <w:p>
       <w:r>
-        <w:t>(set to draw as image)</w:t>
-      </w:r>
-    </w:p>
-    <w:p>
-      <w:r>
-        <w:t>We can add a single character of text, a +, so we know it’s for adding to the attribute!</w:t>
+        <w:t>(</w:t>
+      </w:r>
+      <w:proofErr w:type="gramStart"/>
+      <w:r>
+        <w:t>set</w:t>
+      </w:r>
+      <w:proofErr w:type="gramEnd"/>
+      <w:r>
+        <w:t xml:space="preserve"> to draw as image)</w:t>
+      </w:r>
+    </w:p>
+    <w:p>
+      <w:r>
+        <w:t xml:space="preserve">We can add a single character of text, a +, so we know </w:t>
+      </w:r>
+      <w:proofErr w:type="gramStart"/>
+      <w:r>
+        <w:t>it’s</w:t>
+      </w:r>
+      <w:proofErr w:type="gramEnd"/>
+      <w:r>
+        <w:t xml:space="preserve"> for adding to the attribute!</w:t>
       </w:r>
     </w:p>
     <w:p>
@@ -2661,14 +2730,881 @@
     </w:p>
     <w:p/>
     <w:p>
-      <w:r>
-        <w:t xml:space="preserve">We’ll need functions to set text and numerical value and make the button functional </w:t>
+      <w:proofErr w:type="gramStart"/>
+      <w:r>
+        <w:t>We’ll</w:t>
+      </w:r>
+      <w:proofErr w:type="gramEnd"/>
+      <w:r>
+        <w:t xml:space="preserve"> need functions to set text and numerical value and make the button functional </w:t>
+      </w:r>
+    </w:p>
+    <w:p/>
+    <w:p>
+      <w:pPr>
+        <w:pStyle w:val="Heading1"/>
+      </w:pPr>
+      <w:r>
+        <w:t>Attribute Menu Construction</w:t>
+      </w:r>
+    </w:p>
+    <w:p/>
+    <w:p>
+      <w:r>
+        <w:t>We now have 3 widgets to use in the attribute menu</w:t>
+      </w:r>
+    </w:p>
+    <w:p>
+      <w:r>
+        <w:t xml:space="preserve">As before, </w:t>
+      </w:r>
+      <w:proofErr w:type="spellStart"/>
+      <w:r>
+        <w:t>sizebox</w:t>
+      </w:r>
+      <w:proofErr w:type="spellEnd"/>
+      <w:r>
+        <w:t xml:space="preserve">/overlay </w:t>
+      </w:r>
+      <w:r>
+        <w:t xml:space="preserve">- </w:t>
+      </w:r>
+      <w:r>
+        <w:t xml:space="preserve">for now hard code </w:t>
+      </w:r>
+      <w:proofErr w:type="spellStart"/>
+      <w:r>
+        <w:t>widgth</w:t>
+      </w:r>
+      <w:proofErr w:type="spellEnd"/>
+      <w:r>
+        <w:t>/height</w:t>
+      </w:r>
+      <w:r>
+        <w:t xml:space="preserve"> as this is a specific object</w:t>
+      </w:r>
+    </w:p>
+    <w:p>
+      <w:r>
+        <w:t>Now we start stacking.</w:t>
+      </w:r>
+    </w:p>
+    <w:p>
+      <w:r>
+        <w:t>We want a border, title, value widgets for rows with buttons etc</w:t>
+      </w:r>
+    </w:p>
+    <w:p/>
+    <w:p>
+      <w:r>
+        <w:t>Draw as border, 0.5 borders etc</w:t>
+      </w:r>
+    </w:p>
+    <w:p>
+      <w:r>
+        <w:rPr>
+          <w:noProof/>
+        </w:rPr>
+        <w:lastRenderedPageBreak/>
+        <w:drawing>
+          <wp:inline distT="0" distB="0" distL="0" distR="0" wp14:anchorId="38AAD445" wp14:editId="0C9E1AC2">
+            <wp:extent cx="3657600" cy="3714750"/>
+            <wp:effectExtent l="0" t="0" r="0" b="0"/>
+            <wp:docPr id="18" name="Picture 18" descr="A screenshot of a computer&#10;&#10;Description automatically generated"/>
+            <wp:cNvGraphicFramePr>
+              <a:graphicFrameLocks xmlns:a="http://schemas.openxmlformats.org/drawingml/2006/main" noChangeAspect="1"/>
+            </wp:cNvGraphicFramePr>
+            <a:graphic xmlns:a="http://schemas.openxmlformats.org/drawingml/2006/main">
+              <a:graphicData uri="http://schemas.openxmlformats.org/drawingml/2006/picture">
+                <pic:pic xmlns:pic="http://schemas.openxmlformats.org/drawingml/2006/picture">
+                  <pic:nvPicPr>
+                    <pic:cNvPr id="18" name="Picture 18" descr="A screenshot of a computer&#10;&#10;Description automatically generated"/>
+                    <pic:cNvPicPr/>
+                  </pic:nvPicPr>
+                  <pic:blipFill>
+                    <a:blip r:embed="rId35"/>
+                    <a:stretch>
+                      <a:fillRect/>
+                    </a:stretch>
+                  </pic:blipFill>
+                  <pic:spPr>
+                    <a:xfrm>
+                      <a:off x="0" y="0"/>
+                      <a:ext cx="3657600" cy="3714750"/>
+                    </a:xfrm>
+                    <a:prstGeom prst="rect">
+                      <a:avLst/>
+                    </a:prstGeom>
+                  </pic:spPr>
+                </pic:pic>
+              </a:graphicData>
+            </a:graphic>
+          </wp:inline>
+        </w:drawing>
+      </w:r>
+    </w:p>
+    <w:p/>
+    <w:p>
+      <w:r>
+        <w:t>Add a wrap box to help space and align things properly</w:t>
+      </w:r>
+    </w:p>
+    <w:p>
+      <w:proofErr w:type="gramStart"/>
+      <w:r>
+        <w:t>We’ll</w:t>
+      </w:r>
+      <w:proofErr w:type="gramEnd"/>
+      <w:r>
+        <w:t xml:space="preserve"> drag the elements onto the wrap box</w:t>
+      </w:r>
+    </w:p>
+    <w:p/>
+    <w:p>
+      <w:r>
+        <w:t xml:space="preserve">Text block for </w:t>
+      </w:r>
+      <w:proofErr w:type="spellStart"/>
+      <w:r>
+        <w:t>manu</w:t>
+      </w:r>
+      <w:proofErr w:type="spellEnd"/>
+      <w:r>
+        <w:t xml:space="preserve"> name:</w:t>
+      </w:r>
+    </w:p>
+    <w:p>
+      <w:r>
+        <w:t xml:space="preserve">ATTRIBUTES, Fill space, set a size, </w:t>
+      </w:r>
+      <w:proofErr w:type="spellStart"/>
+      <w:r>
+        <w:t>centered</w:t>
+      </w:r>
+      <w:proofErr w:type="spellEnd"/>
+      <w:r>
+        <w:t xml:space="preserve"> Horizontally </w:t>
+      </w:r>
+    </w:p>
+    <w:p>
+      <w:r>
+        <w:t>Give wrap box a padding</w:t>
+      </w:r>
+    </w:p>
+    <w:p>
+      <w:r>
+        <w:rPr>
+          <w:noProof/>
+        </w:rPr>
+        <w:drawing>
+          <wp:inline distT="0" distB="0" distL="0" distR="0" wp14:anchorId="6CA0D155" wp14:editId="0AAE0409">
+            <wp:extent cx="5731510" cy="1871980"/>
+            <wp:effectExtent l="0" t="0" r="2540" b="0"/>
+            <wp:docPr id="29" name="Picture 29" descr="A screenshot of a computer&#10;&#10;Description automatically generated"/>
+            <wp:cNvGraphicFramePr>
+              <a:graphicFrameLocks xmlns:a="http://schemas.openxmlformats.org/drawingml/2006/main" noChangeAspect="1"/>
+            </wp:cNvGraphicFramePr>
+            <a:graphic xmlns:a="http://schemas.openxmlformats.org/drawingml/2006/main">
+              <a:graphicData uri="http://schemas.openxmlformats.org/drawingml/2006/picture">
+                <pic:pic xmlns:pic="http://schemas.openxmlformats.org/drawingml/2006/picture">
+                  <pic:nvPicPr>
+                    <pic:cNvPr id="29" name="Picture 29" descr="A screenshot of a computer&#10;&#10;Description automatically generated"/>
+                    <pic:cNvPicPr/>
+                  </pic:nvPicPr>
+                  <pic:blipFill>
+                    <a:blip r:embed="rId36"/>
+                    <a:stretch>
+                      <a:fillRect/>
+                    </a:stretch>
+                  </pic:blipFill>
+                  <pic:spPr>
+                    <a:xfrm>
+                      <a:off x="0" y="0"/>
+                      <a:ext cx="5731510" cy="1871980"/>
+                    </a:xfrm>
+                    <a:prstGeom prst="rect">
+                      <a:avLst/>
+                    </a:prstGeom>
+                  </pic:spPr>
+                </pic:pic>
+              </a:graphicData>
+            </a:graphic>
+          </wp:inline>
+        </w:drawing>
+      </w:r>
+    </w:p>
+    <w:p/>
+    <w:p>
+      <w:r>
+        <w:t>Adding fields</w:t>
+      </w:r>
+    </w:p>
+    <w:p>
+      <w:r>
+        <w:t>Wrap box will wrap to a new line if over size, example:</w:t>
+      </w:r>
+    </w:p>
+    <w:p>
+      <w:r>
+        <w:rPr>
+          <w:noProof/>
+        </w:rPr>
+        <w:lastRenderedPageBreak/>
+        <w:drawing>
+          <wp:inline distT="0" distB="0" distL="0" distR="0" wp14:anchorId="6126D8FC" wp14:editId="070E2076">
+            <wp:extent cx="5731510" cy="1731645"/>
+            <wp:effectExtent l="0" t="0" r="2540" b="1905"/>
+            <wp:docPr id="33" name="Picture 33" descr="A screenshot of a computer&#10;&#10;Description automatically generated"/>
+            <wp:cNvGraphicFramePr>
+              <a:graphicFrameLocks xmlns:a="http://schemas.openxmlformats.org/drawingml/2006/main" noChangeAspect="1"/>
+            </wp:cNvGraphicFramePr>
+            <a:graphic xmlns:a="http://schemas.openxmlformats.org/drawingml/2006/main">
+              <a:graphicData uri="http://schemas.openxmlformats.org/drawingml/2006/picture">
+                <pic:pic xmlns:pic="http://schemas.openxmlformats.org/drawingml/2006/picture">
+                  <pic:nvPicPr>
+                    <pic:cNvPr id="33" name="Picture 33" descr="A screenshot of a computer&#10;&#10;Description automatically generated"/>
+                    <pic:cNvPicPr/>
+                  </pic:nvPicPr>
+                  <pic:blipFill>
+                    <a:blip r:embed="rId37"/>
+                    <a:stretch>
+                      <a:fillRect/>
+                    </a:stretch>
+                  </pic:blipFill>
+                  <pic:spPr>
+                    <a:xfrm>
+                      <a:off x="0" y="0"/>
+                      <a:ext cx="5731510" cy="1731645"/>
+                    </a:xfrm>
+                    <a:prstGeom prst="rect">
+                      <a:avLst/>
+                    </a:prstGeom>
+                  </pic:spPr>
+                </pic:pic>
+              </a:graphicData>
+            </a:graphic>
+          </wp:inline>
+        </w:drawing>
+      </w:r>
+    </w:p>
+    <w:p>
+      <w:r>
+        <w:t xml:space="preserve">Setting the </w:t>
+      </w:r>
+      <w:proofErr w:type="spellStart"/>
+      <w:r>
+        <w:t>the</w:t>
+      </w:r>
+      <w:proofErr w:type="spellEnd"/>
+      <w:r>
+        <w:t xml:space="preserve"> new text box here, which starts right after the other box, to </w:t>
+      </w:r>
+      <w:r>
+        <w:t>on “Fill span when less than “</w:t>
+      </w:r>
+      <w:r>
+        <w:t xml:space="preserve">with a value greater than the set size of the </w:t>
+      </w:r>
+      <w:proofErr w:type="spellStart"/>
+      <w:r>
+        <w:t>sizebox</w:t>
+      </w:r>
+      <w:proofErr w:type="spellEnd"/>
+      <w:r>
+        <w:t>, will result in the text box being pushed to a new line</w:t>
+      </w:r>
+    </w:p>
+    <w:p>
+      <w:r>
+        <w:rPr>
+          <w:noProof/>
+        </w:rPr>
+        <w:drawing>
+          <wp:inline distT="0" distB="0" distL="0" distR="0" wp14:anchorId="58F372B7" wp14:editId="511F8219">
+            <wp:extent cx="5731510" cy="2160270"/>
+            <wp:effectExtent l="0" t="0" r="2540" b="0"/>
+            <wp:docPr id="34" name="Picture 34" descr="A screenshot of a computer&#10;&#10;Description automatically generated"/>
+            <wp:cNvGraphicFramePr>
+              <a:graphicFrameLocks xmlns:a="http://schemas.openxmlformats.org/drawingml/2006/main" noChangeAspect="1"/>
+            </wp:cNvGraphicFramePr>
+            <a:graphic xmlns:a="http://schemas.openxmlformats.org/drawingml/2006/main">
+              <a:graphicData uri="http://schemas.openxmlformats.org/drawingml/2006/picture">
+                <pic:pic xmlns:pic="http://schemas.openxmlformats.org/drawingml/2006/picture">
+                  <pic:nvPicPr>
+                    <pic:cNvPr id="34" name="Picture 34" descr="A screenshot of a computer&#10;&#10;Description automatically generated"/>
+                    <pic:cNvPicPr/>
+                  </pic:nvPicPr>
+                  <pic:blipFill>
+                    <a:blip r:embed="rId38"/>
+                    <a:stretch>
+                      <a:fillRect/>
+                    </a:stretch>
+                  </pic:blipFill>
+                  <pic:spPr>
+                    <a:xfrm>
+                      <a:off x="0" y="0"/>
+                      <a:ext cx="5731510" cy="2160270"/>
+                    </a:xfrm>
+                    <a:prstGeom prst="rect">
+                      <a:avLst/>
+                    </a:prstGeom>
+                  </pic:spPr>
+                </pic:pic>
+              </a:graphicData>
+            </a:graphic>
+          </wp:inline>
+        </w:drawing>
+      </w:r>
+    </w:p>
+    <w:p>
+      <w:r>
+        <w:t>To make some space from the title, add a spacer</w:t>
+      </w:r>
+    </w:p>
+    <w:p>
+      <w:r>
+        <w:rPr>
+          <w:noProof/>
+        </w:rPr>
+        <w:drawing>
+          <wp:inline distT="0" distB="0" distL="0" distR="0" wp14:anchorId="7C1B22A8" wp14:editId="3B5A5336">
+            <wp:extent cx="5731510" cy="2072005"/>
+            <wp:effectExtent l="0" t="0" r="2540" b="4445"/>
+            <wp:docPr id="36" name="Picture 36" descr="A screenshot of a computer&#10;&#10;Description automatically generated"/>
+            <wp:cNvGraphicFramePr>
+              <a:graphicFrameLocks xmlns:a="http://schemas.openxmlformats.org/drawingml/2006/main" noChangeAspect="1"/>
+            </wp:cNvGraphicFramePr>
+            <a:graphic xmlns:a="http://schemas.openxmlformats.org/drawingml/2006/main">
+              <a:graphicData uri="http://schemas.openxmlformats.org/drawingml/2006/picture">
+                <pic:pic xmlns:pic="http://schemas.openxmlformats.org/drawingml/2006/picture">
+                  <pic:nvPicPr>
+                    <pic:cNvPr id="36" name="Picture 36" descr="A screenshot of a computer&#10;&#10;Description automatically generated"/>
+                    <pic:cNvPicPr/>
+                  </pic:nvPicPr>
+                  <pic:blipFill>
+                    <a:blip r:embed="rId39"/>
+                    <a:stretch>
+                      <a:fillRect/>
+                    </a:stretch>
+                  </pic:blipFill>
+                  <pic:spPr>
+                    <a:xfrm>
+                      <a:off x="0" y="0"/>
+                      <a:ext cx="5731510" cy="2072005"/>
+                    </a:xfrm>
+                    <a:prstGeom prst="rect">
+                      <a:avLst/>
+                    </a:prstGeom>
+                  </pic:spPr>
+                </pic:pic>
+              </a:graphicData>
+            </a:graphic>
+          </wp:inline>
+        </w:drawing>
+      </w:r>
+    </w:p>
+    <w:p>
+      <w:r>
+        <w:t>The Y size can be set to make bigger spaces</w:t>
+      </w:r>
+    </w:p>
+    <w:p>
+      <w:r>
+        <w:t>Ctrl-C/Ctrl-V to copy</w:t>
+      </w:r>
+    </w:p>
+    <w:p>
+      <w:r>
+        <w:t>Next a Text Value Row (no button) for Attribute points we can spend then the box with button for the primary attributes</w:t>
+      </w:r>
+    </w:p>
+    <w:p>
+      <w:r>
+        <w:t xml:space="preserve">In the </w:t>
+      </w:r>
+      <w:proofErr w:type="spellStart"/>
+      <w:r>
+        <w:t>WBP_TextValueRow</w:t>
+      </w:r>
+      <w:proofErr w:type="spellEnd"/>
+      <w:r>
+        <w:t xml:space="preserve">, expose the Box Height/Width variables and compile, then add a new </w:t>
+      </w:r>
+      <w:proofErr w:type="spellStart"/>
+      <w:r>
+        <w:t>TextValueRow</w:t>
+      </w:r>
+      <w:proofErr w:type="spellEnd"/>
+      <w:r>
+        <w:t xml:space="preserve"> to the menu</w:t>
+      </w:r>
+    </w:p>
+    <w:p>
+      <w:r>
+        <w:rPr>
+          <w:noProof/>
+        </w:rPr>
+        <w:lastRenderedPageBreak/>
+        <w:drawing>
+          <wp:inline distT="0" distB="0" distL="0" distR="0" wp14:anchorId="129E5E8C" wp14:editId="609DEAD0">
+            <wp:extent cx="4029075" cy="1209675"/>
+            <wp:effectExtent l="0" t="0" r="9525" b="9525"/>
+            <wp:docPr id="37" name="Picture 37" descr="A screenshot of a computer&#10;&#10;Description automatically generated"/>
+            <wp:cNvGraphicFramePr>
+              <a:graphicFrameLocks xmlns:a="http://schemas.openxmlformats.org/drawingml/2006/main" noChangeAspect="1"/>
+            </wp:cNvGraphicFramePr>
+            <a:graphic xmlns:a="http://schemas.openxmlformats.org/drawingml/2006/main">
+              <a:graphicData uri="http://schemas.openxmlformats.org/drawingml/2006/picture">
+                <pic:pic xmlns:pic="http://schemas.openxmlformats.org/drawingml/2006/picture">
+                  <pic:nvPicPr>
+                    <pic:cNvPr id="37" name="Picture 37" descr="A screenshot of a computer&#10;&#10;Description automatically generated"/>
+                    <pic:cNvPicPr/>
+                  </pic:nvPicPr>
+                  <pic:blipFill>
+                    <a:blip r:embed="rId40"/>
+                    <a:stretch>
+                      <a:fillRect/>
+                    </a:stretch>
+                  </pic:blipFill>
+                  <pic:spPr>
+                    <a:xfrm>
+                      <a:off x="0" y="0"/>
+                      <a:ext cx="4029075" cy="1209675"/>
+                    </a:xfrm>
+                    <a:prstGeom prst="rect">
+                      <a:avLst/>
+                    </a:prstGeom>
+                  </pic:spPr>
+                </pic:pic>
+              </a:graphicData>
+            </a:graphic>
+          </wp:inline>
+        </w:drawing>
+      </w:r>
+      <w:r>
+        <w:rPr>
+          <w:noProof/>
+        </w:rPr>
+        <w:t xml:space="preserve"> </w:t>
+      </w:r>
+      <w:r>
+        <w:rPr>
+          <w:noProof/>
+        </w:rPr>
+        <w:drawing>
+          <wp:inline distT="0" distB="0" distL="0" distR="0" wp14:anchorId="79224165" wp14:editId="29B6ADF7">
+            <wp:extent cx="5731510" cy="1845310"/>
+            <wp:effectExtent l="0" t="0" r="2540" b="2540"/>
+            <wp:docPr id="38" name="Picture 38" descr="A screenshot of a computer&#10;&#10;Description automatically generated"/>
+            <wp:cNvGraphicFramePr>
+              <a:graphicFrameLocks xmlns:a="http://schemas.openxmlformats.org/drawingml/2006/main" noChangeAspect="1"/>
+            </wp:cNvGraphicFramePr>
+            <a:graphic xmlns:a="http://schemas.openxmlformats.org/drawingml/2006/main">
+              <a:graphicData uri="http://schemas.openxmlformats.org/drawingml/2006/picture">
+                <pic:pic xmlns:pic="http://schemas.openxmlformats.org/drawingml/2006/picture">
+                  <pic:nvPicPr>
+                    <pic:cNvPr id="38" name="Picture 38" descr="A screenshot of a computer&#10;&#10;Description automatically generated"/>
+                    <pic:cNvPicPr/>
+                  </pic:nvPicPr>
+                  <pic:blipFill>
+                    <a:blip r:embed="rId41"/>
+                    <a:stretch>
+                      <a:fillRect/>
+                    </a:stretch>
+                  </pic:blipFill>
+                  <pic:spPr>
+                    <a:xfrm>
+                      <a:off x="0" y="0"/>
+                      <a:ext cx="5731510" cy="1845310"/>
+                    </a:xfrm>
+                    <a:prstGeom prst="rect">
+                      <a:avLst/>
+                    </a:prstGeom>
+                  </pic:spPr>
+                </pic:pic>
+              </a:graphicData>
+            </a:graphic>
+          </wp:inline>
+        </w:drawing>
       </w:r>
     </w:p>
     <w:p/>
     <w:p/>
     <w:p/>
+    <w:p>
+      <w:r>
+        <w:t>New:</w:t>
+      </w:r>
+    </w:p>
+    <w:p>
+      <w:r>
+        <w:rPr>
+          <w:noProof/>
+        </w:rPr>
+        <w:drawing>
+          <wp:inline distT="0" distB="0" distL="0" distR="0" wp14:anchorId="4D02DC6C" wp14:editId="4838A597">
+            <wp:extent cx="5731510" cy="1437640"/>
+            <wp:effectExtent l="0" t="0" r="2540" b="0"/>
+            <wp:docPr id="39" name="Picture 39" descr="A graph paper with a grid&#10;&#10;Description automatically generated"/>
+            <wp:cNvGraphicFramePr>
+              <a:graphicFrameLocks xmlns:a="http://schemas.openxmlformats.org/drawingml/2006/main" noChangeAspect="1"/>
+            </wp:cNvGraphicFramePr>
+            <a:graphic xmlns:a="http://schemas.openxmlformats.org/drawingml/2006/main">
+              <a:graphicData uri="http://schemas.openxmlformats.org/drawingml/2006/picture">
+                <pic:pic xmlns:pic="http://schemas.openxmlformats.org/drawingml/2006/picture">
+                  <pic:nvPicPr>
+                    <pic:cNvPr id="39" name="Picture 39" descr="A graph paper with a grid&#10;&#10;Description automatically generated"/>
+                    <pic:cNvPicPr/>
+                  </pic:nvPicPr>
+                  <pic:blipFill>
+                    <a:blip r:embed="rId42"/>
+                    <a:stretch>
+                      <a:fillRect/>
+                    </a:stretch>
+                  </pic:blipFill>
+                  <pic:spPr>
+                    <a:xfrm>
+                      <a:off x="0" y="0"/>
+                      <a:ext cx="5731510" cy="1437640"/>
+                    </a:xfrm>
+                    <a:prstGeom prst="rect">
+                      <a:avLst/>
+                    </a:prstGeom>
+                  </pic:spPr>
+                </pic:pic>
+              </a:graphicData>
+            </a:graphic>
+          </wp:inline>
+        </w:drawing>
+      </w:r>
+    </w:p>
     <w:p/>
+    <w:p>
+      <w:r>
+        <w:t>Rearrange a little as the points will not be an attribute, and add button rows</w:t>
+      </w:r>
+    </w:p>
+    <w:p>
+      <w:r>
+        <w:rPr>
+          <w:noProof/>
+        </w:rPr>
+        <w:lastRenderedPageBreak/>
+        <w:drawing>
+          <wp:inline distT="0" distB="0" distL="0" distR="0" wp14:anchorId="01899BFE" wp14:editId="17320D0F">
+            <wp:extent cx="5257800" cy="3981450"/>
+            <wp:effectExtent l="0" t="0" r="0" b="0"/>
+            <wp:docPr id="40" name="Picture 40" descr="A screenshot of a video game&#10;&#10;Description automatically generated"/>
+            <wp:cNvGraphicFramePr>
+              <a:graphicFrameLocks xmlns:a="http://schemas.openxmlformats.org/drawingml/2006/main" noChangeAspect="1"/>
+            </wp:cNvGraphicFramePr>
+            <a:graphic xmlns:a="http://schemas.openxmlformats.org/drawingml/2006/main">
+              <a:graphicData uri="http://schemas.openxmlformats.org/drawingml/2006/picture">
+                <pic:pic xmlns:pic="http://schemas.openxmlformats.org/drawingml/2006/picture">
+                  <pic:nvPicPr>
+                    <pic:cNvPr id="40" name="Picture 40" descr="A screenshot of a video game&#10;&#10;Description automatically generated"/>
+                    <pic:cNvPicPr/>
+                  </pic:nvPicPr>
+                  <pic:blipFill>
+                    <a:blip r:embed="rId43"/>
+                    <a:stretch>
+                      <a:fillRect/>
+                    </a:stretch>
+                  </pic:blipFill>
+                  <pic:spPr>
+                    <a:xfrm>
+                      <a:off x="0" y="0"/>
+                      <a:ext cx="5257800" cy="3981450"/>
+                    </a:xfrm>
+                    <a:prstGeom prst="rect">
+                      <a:avLst/>
+                    </a:prstGeom>
+                  </pic:spPr>
+                </pic:pic>
+              </a:graphicData>
+            </a:graphic>
+          </wp:inline>
+        </w:drawing>
+      </w:r>
+    </w:p>
+    <w:p/>
+    <w:p>
+      <w:r>
+        <w:t>This can be modified to taste, maybe some more padding and smaller row length again?</w:t>
+      </w:r>
+    </w:p>
+    <w:p>
+      <w:r>
+        <w:t>Pad the wrap box to 40, set width 720</w:t>
+      </w:r>
+    </w:p>
+    <w:p>
+      <w:r>
+        <w:t>Primary attributes look good</w:t>
+      </w:r>
+    </w:p>
+    <w:p/>
+    <w:p>
+      <w:r>
+        <w:t xml:space="preserve">The secondary attributes will go below the primary, and </w:t>
+      </w:r>
+      <w:proofErr w:type="gramStart"/>
+      <w:r>
+        <w:t>we’ll</w:t>
+      </w:r>
+      <w:proofErr w:type="gramEnd"/>
+      <w:r>
+        <w:t xml:space="preserve"> put them all in their own scroll box</w:t>
+      </w:r>
+    </w:p>
+    <w:p>
+      <w:r>
+        <w:t>Set a size and fill empty space, add a spacer above</w:t>
+      </w:r>
+    </w:p>
+    <w:p>
+      <w:r>
+        <w:t xml:space="preserve">Drag the </w:t>
+      </w:r>
+      <w:proofErr w:type="spellStart"/>
+      <w:r>
+        <w:t>scrollbox</w:t>
+      </w:r>
+      <w:proofErr w:type="spellEnd"/>
+      <w:r>
+        <w:t xml:space="preserve"> onto the existing size box</w:t>
+      </w:r>
+    </w:p>
+    <w:p>
+      <w:r>
+        <w:t xml:space="preserve">Drag a </w:t>
+      </w:r>
+      <w:proofErr w:type="spellStart"/>
+      <w:r>
+        <w:t>TextValue</w:t>
+      </w:r>
+      <w:proofErr w:type="spellEnd"/>
+      <w:r>
+        <w:t xml:space="preserve"> onto the </w:t>
+      </w:r>
+      <w:proofErr w:type="spellStart"/>
+      <w:r>
+        <w:t>scrollbox</w:t>
+      </w:r>
+      <w:proofErr w:type="spellEnd"/>
+    </w:p>
+    <w:p>
+      <w:r>
+        <w:rPr>
+          <w:noProof/>
+        </w:rPr>
+        <w:lastRenderedPageBreak/>
+        <w:drawing>
+          <wp:inline distT="0" distB="0" distL="0" distR="0" wp14:anchorId="13301D8A" wp14:editId="37095BD1">
+            <wp:extent cx="5731510" cy="2868930"/>
+            <wp:effectExtent l="0" t="0" r="2540" b="7620"/>
+            <wp:docPr id="41" name="Picture 41" descr="A screenshot of a computer&#10;&#10;Description automatically generated"/>
+            <wp:cNvGraphicFramePr>
+              <a:graphicFrameLocks xmlns:a="http://schemas.openxmlformats.org/drawingml/2006/main" noChangeAspect="1"/>
+            </wp:cNvGraphicFramePr>
+            <a:graphic xmlns:a="http://schemas.openxmlformats.org/drawingml/2006/main">
+              <a:graphicData uri="http://schemas.openxmlformats.org/drawingml/2006/picture">
+                <pic:pic xmlns:pic="http://schemas.openxmlformats.org/drawingml/2006/picture">
+                  <pic:nvPicPr>
+                    <pic:cNvPr id="41" name="Picture 41" descr="A screenshot of a computer&#10;&#10;Description automatically generated"/>
+                    <pic:cNvPicPr/>
+                  </pic:nvPicPr>
+                  <pic:blipFill>
+                    <a:blip r:embed="rId44"/>
+                    <a:stretch>
+                      <a:fillRect/>
+                    </a:stretch>
+                  </pic:blipFill>
+                  <pic:spPr>
+                    <a:xfrm>
+                      <a:off x="0" y="0"/>
+                      <a:ext cx="5731510" cy="2868930"/>
+                    </a:xfrm>
+                    <a:prstGeom prst="rect">
+                      <a:avLst/>
+                    </a:prstGeom>
+                  </pic:spPr>
+                </pic:pic>
+              </a:graphicData>
+            </a:graphic>
+          </wp:inline>
+        </w:drawing>
+      </w:r>
+    </w:p>
+    <w:p>
+      <w:r>
+        <w:t>Repeat for all secondary attributes</w:t>
+      </w:r>
+    </w:p>
+    <w:p>
+      <w:r>
+        <w:rPr>
+          <w:noProof/>
+        </w:rPr>
+        <w:drawing>
+          <wp:inline distT="0" distB="0" distL="0" distR="0" wp14:anchorId="00989F4D" wp14:editId="0902BCA7">
+            <wp:extent cx="5731510" cy="3200400"/>
+            <wp:effectExtent l="0" t="0" r="2540" b="0"/>
+            <wp:docPr id="42" name="Picture 42" descr="A screenshot of a computer&#10;&#10;Description automatically generated"/>
+            <wp:cNvGraphicFramePr>
+              <a:graphicFrameLocks xmlns:a="http://schemas.openxmlformats.org/drawingml/2006/main" noChangeAspect="1"/>
+            </wp:cNvGraphicFramePr>
+            <a:graphic xmlns:a="http://schemas.openxmlformats.org/drawingml/2006/main">
+              <a:graphicData uri="http://schemas.openxmlformats.org/drawingml/2006/picture">
+                <pic:pic xmlns:pic="http://schemas.openxmlformats.org/drawingml/2006/picture">
+                  <pic:nvPicPr>
+                    <pic:cNvPr id="42" name="Picture 42" descr="A screenshot of a computer&#10;&#10;Description automatically generated"/>
+                    <pic:cNvPicPr/>
+                  </pic:nvPicPr>
+                  <pic:blipFill>
+                    <a:blip r:embed="rId45"/>
+                    <a:stretch>
+                      <a:fillRect/>
+                    </a:stretch>
+                  </pic:blipFill>
+                  <pic:spPr>
+                    <a:xfrm>
+                      <a:off x="0" y="0"/>
+                      <a:ext cx="5731510" cy="3200400"/>
+                    </a:xfrm>
+                    <a:prstGeom prst="rect">
+                      <a:avLst/>
+                    </a:prstGeom>
+                  </pic:spPr>
+                </pic:pic>
+              </a:graphicData>
+            </a:graphic>
+          </wp:inline>
+        </w:drawing>
+      </w:r>
+    </w:p>
+    <w:p/>
+    <w:p>
+      <w:r>
+        <w:t>For secondary attributes things look a little cramped and the box slot is taking up a bit too much room, so we can edit properties</w:t>
+      </w:r>
+    </w:p>
+    <w:p>
+      <w:r>
+        <w:t>Since there are a few of them, maybe have a function to set the font and other properties like space dimensions and named slot later</w:t>
+      </w:r>
+    </w:p>
+    <w:p>
+      <w:r>
+        <w:t xml:space="preserve">Finally </w:t>
+      </w:r>
+      <w:proofErr w:type="gramStart"/>
+      <w:r>
+        <w:t>lets</w:t>
+      </w:r>
+      <w:proofErr w:type="gramEnd"/>
+      <w:r>
+        <w:t xml:space="preserve"> add an image background for the whole menu</w:t>
+      </w:r>
+    </w:p>
+    <w:p>
+      <w:r>
+        <w:rPr>
+          <w:noProof/>
+        </w:rPr>
+        <w:lastRenderedPageBreak/>
+        <w:drawing>
+          <wp:inline distT="0" distB="0" distL="0" distR="0" wp14:anchorId="2278751B" wp14:editId="0231472F">
+            <wp:extent cx="2009775" cy="1790700"/>
+            <wp:effectExtent l="0" t="0" r="9525" b="0"/>
+            <wp:docPr id="43" name="Picture 43" descr="A screen shot of a computer&#10;&#10;Description automatically generated"/>
+            <wp:cNvGraphicFramePr>
+              <a:graphicFrameLocks xmlns:a="http://schemas.openxmlformats.org/drawingml/2006/main" noChangeAspect="1"/>
+            </wp:cNvGraphicFramePr>
+            <a:graphic xmlns:a="http://schemas.openxmlformats.org/drawingml/2006/main">
+              <a:graphicData uri="http://schemas.openxmlformats.org/drawingml/2006/picture">
+                <pic:pic xmlns:pic="http://schemas.openxmlformats.org/drawingml/2006/picture">
+                  <pic:nvPicPr>
+                    <pic:cNvPr id="43" name="Picture 43" descr="A screen shot of a computer&#10;&#10;Description automatically generated"/>
+                    <pic:cNvPicPr/>
+                  </pic:nvPicPr>
+                  <pic:blipFill>
+                    <a:blip r:embed="rId46"/>
+                    <a:stretch>
+                      <a:fillRect/>
+                    </a:stretch>
+                  </pic:blipFill>
+                  <pic:spPr>
+                    <a:xfrm>
+                      <a:off x="0" y="0"/>
+                      <a:ext cx="2009775" cy="1790700"/>
+                    </a:xfrm>
+                    <a:prstGeom prst="rect">
+                      <a:avLst/>
+                    </a:prstGeom>
+                  </pic:spPr>
+                </pic:pic>
+              </a:graphicData>
+            </a:graphic>
+          </wp:inline>
+        </w:drawing>
+      </w:r>
+      <w:r>
+        <w:t xml:space="preserve"> </w:t>
+      </w:r>
+    </w:p>
+    <w:p>
+      <w:r>
+        <w:t>Need some padding</w:t>
+      </w:r>
+    </w:p>
+    <w:p>
+      <w:r>
+        <w:t>And a background image</w:t>
+      </w:r>
+    </w:p>
+    <w:p>
+      <w:r>
+        <w:rPr>
+          <w:noProof/>
+        </w:rPr>
+        <w:drawing>
+          <wp:inline distT="0" distB="0" distL="0" distR="0" wp14:anchorId="3972A94F" wp14:editId="7ED60187">
+            <wp:extent cx="5391150" cy="4591050"/>
+            <wp:effectExtent l="0" t="0" r="0" b="0"/>
+            <wp:docPr id="44" name="Picture 44" descr="A screenshot of a video game&#10;&#10;Description automatically generated"/>
+            <wp:cNvGraphicFramePr>
+              <a:graphicFrameLocks xmlns:a="http://schemas.openxmlformats.org/drawingml/2006/main" noChangeAspect="1"/>
+            </wp:cNvGraphicFramePr>
+            <a:graphic xmlns:a="http://schemas.openxmlformats.org/drawingml/2006/main">
+              <a:graphicData uri="http://schemas.openxmlformats.org/drawingml/2006/picture">
+                <pic:pic xmlns:pic="http://schemas.openxmlformats.org/drawingml/2006/picture">
+                  <pic:nvPicPr>
+                    <pic:cNvPr id="44" name="Picture 44" descr="A screenshot of a video game&#10;&#10;Description automatically generated"/>
+                    <pic:cNvPicPr/>
+                  </pic:nvPicPr>
+                  <pic:blipFill>
+                    <a:blip r:embed="rId47"/>
+                    <a:stretch>
+                      <a:fillRect/>
+                    </a:stretch>
+                  </pic:blipFill>
+                  <pic:spPr>
+                    <a:xfrm>
+                      <a:off x="0" y="0"/>
+                      <a:ext cx="5391150" cy="4591050"/>
+                    </a:xfrm>
+                    <a:prstGeom prst="rect">
+                      <a:avLst/>
+                    </a:prstGeom>
+                  </pic:spPr>
+                </pic:pic>
+              </a:graphicData>
+            </a:graphic>
+          </wp:inline>
+        </w:drawing>
+      </w:r>
+    </w:p>
     <w:p/>
     <w:p/>
     <w:sectPr>

</xml_diff>